<commit_message>
DotNet Lab Exam ScreenShot
</commit_message>
<xml_diff>
--- a/DotNetLabExamScreenShot/DotNetExam.docx
+++ b/DotNetLabExamScreenShot/DotNetExam.docx
@@ -265,11 +265,66 @@
           <w:bCs/>
         </w:rPr>
       </w:pPr>
-      <w:r>
-        <w:rPr>
-          <w:b/>
-          <w:bCs/>
-        </w:rPr>
+    </w:p>
+    <w:p>
+      <w:pPr>
+        <w:jc w:val="both"/>
+        <w:rPr>
+          <w:b/>
+          <w:bCs/>
+        </w:rPr>
+      </w:pPr>
+    </w:p>
+    <w:p>
+      <w:pPr>
+        <w:jc w:val="both"/>
+        <w:rPr>
+          <w:b/>
+          <w:bCs/>
+        </w:rPr>
+      </w:pPr>
+    </w:p>
+    <w:p>
+      <w:pPr>
+        <w:jc w:val="both"/>
+        <w:rPr>
+          <w:b/>
+          <w:bCs/>
+        </w:rPr>
+      </w:pPr>
+    </w:p>
+    <w:p>
+      <w:pPr>
+        <w:jc w:val="both"/>
+        <w:rPr>
+          <w:b/>
+          <w:bCs/>
+        </w:rPr>
+      </w:pPr>
+    </w:p>
+    <w:p>
+      <w:pPr>
+        <w:jc w:val="both"/>
+        <w:rPr>
+          <w:b/>
+          <w:bCs/>
+        </w:rPr>
+      </w:pPr>
+    </w:p>
+    <w:p>
+      <w:pPr>
+        <w:jc w:val="both"/>
+        <w:rPr>
+          <w:b/>
+          <w:bCs/>
+        </w:rPr>
+      </w:pPr>
+      <w:r>
+        <w:rPr>
+          <w:b/>
+          <w:bCs/>
+        </w:rPr>
+        <w:lastRenderedPageBreak/>
         <w:t>2. Using ASP.Net Core, create an MVC project for a college with the following pages such as Home,</w:t>
       </w:r>
     </w:p>
@@ -303,6 +358,557 @@
           <w:bCs/>
         </w:rPr>
         <w:t>pages and display it in the browser.</w:t>
+      </w:r>
+    </w:p>
+    <w:p>
+      <w:pPr>
+        <w:jc w:val="both"/>
+        <w:rPr>
+          <w:b/>
+          <w:bCs/>
+        </w:rPr>
+      </w:pPr>
+      <w:r>
+        <w:rPr>
+          <w:b/>
+          <w:bCs/>
+        </w:rPr>
+        <w:drawing>
+          <wp:inline distT="0" distB="0" distL="0" distR="0" wp14:anchorId="07421C7C" wp14:editId="0768A474">
+            <wp:extent cx="5731510" cy="2346960"/>
+            <wp:effectExtent l="0" t="0" r="2540" b="0"/>
+            <wp:docPr id="1983758350" name="Picture 1"/>
+            <wp:cNvGraphicFramePr>
+              <a:graphicFrameLocks xmlns:a="http://schemas.openxmlformats.org/drawingml/2006/main" noChangeAspect="1"/>
+            </wp:cNvGraphicFramePr>
+            <a:graphic xmlns:a="http://schemas.openxmlformats.org/drawingml/2006/main">
+              <a:graphicData uri="http://schemas.openxmlformats.org/drawingml/2006/picture">
+                <pic:pic xmlns:pic="http://schemas.openxmlformats.org/drawingml/2006/picture">
+                  <pic:nvPicPr>
+                    <pic:cNvPr id="1983758350" name=""/>
+                    <pic:cNvPicPr/>
+                  </pic:nvPicPr>
+                  <pic:blipFill>
+                    <a:blip r:embed="rId6"/>
+                    <a:stretch>
+                      <a:fillRect/>
+                    </a:stretch>
+                  </pic:blipFill>
+                  <pic:spPr>
+                    <a:xfrm>
+                      <a:off x="0" y="0"/>
+                      <a:ext cx="5731510" cy="2346960"/>
+                    </a:xfrm>
+                    <a:prstGeom prst="rect">
+                      <a:avLst/>
+                    </a:prstGeom>
+                  </pic:spPr>
+                </pic:pic>
+              </a:graphicData>
+            </a:graphic>
+          </wp:inline>
+        </w:drawing>
+      </w:r>
+    </w:p>
+    <w:p>
+      <w:pPr>
+        <w:jc w:val="both"/>
+        <w:rPr>
+          <w:b/>
+          <w:bCs/>
+        </w:rPr>
+      </w:pPr>
+      <w:r>
+        <w:rPr>
+          <w:b/>
+          <w:bCs/>
+        </w:rPr>
+        <w:drawing>
+          <wp:inline distT="0" distB="0" distL="0" distR="0" wp14:anchorId="4DF40F9E" wp14:editId="457043A9">
+            <wp:extent cx="5731510" cy="2359025"/>
+            <wp:effectExtent l="0" t="0" r="2540" b="3175"/>
+            <wp:docPr id="2055977410" name="Picture 1"/>
+            <wp:cNvGraphicFramePr>
+              <a:graphicFrameLocks xmlns:a="http://schemas.openxmlformats.org/drawingml/2006/main" noChangeAspect="1"/>
+            </wp:cNvGraphicFramePr>
+            <a:graphic xmlns:a="http://schemas.openxmlformats.org/drawingml/2006/main">
+              <a:graphicData uri="http://schemas.openxmlformats.org/drawingml/2006/picture">
+                <pic:pic xmlns:pic="http://schemas.openxmlformats.org/drawingml/2006/picture">
+                  <pic:nvPicPr>
+                    <pic:cNvPr id="2055977410" name=""/>
+                    <pic:cNvPicPr/>
+                  </pic:nvPicPr>
+                  <pic:blipFill>
+                    <a:blip r:embed="rId7"/>
+                    <a:stretch>
+                      <a:fillRect/>
+                    </a:stretch>
+                  </pic:blipFill>
+                  <pic:spPr>
+                    <a:xfrm>
+                      <a:off x="0" y="0"/>
+                      <a:ext cx="5731510" cy="2359025"/>
+                    </a:xfrm>
+                    <a:prstGeom prst="rect">
+                      <a:avLst/>
+                    </a:prstGeom>
+                  </pic:spPr>
+                </pic:pic>
+              </a:graphicData>
+            </a:graphic>
+          </wp:inline>
+        </w:drawing>
+      </w:r>
+    </w:p>
+    <w:p>
+      <w:pPr>
+        <w:jc w:val="both"/>
+        <w:rPr>
+          <w:b/>
+          <w:bCs/>
+        </w:rPr>
+      </w:pPr>
+      <w:r>
+        <w:rPr>
+          <w:b/>
+          <w:bCs/>
+        </w:rPr>
+        <w:drawing>
+          <wp:inline distT="0" distB="0" distL="0" distR="0" wp14:anchorId="66411354" wp14:editId="4AF679DA">
+            <wp:extent cx="5731510" cy="1106170"/>
+            <wp:effectExtent l="0" t="0" r="2540" b="0"/>
+            <wp:docPr id="920035930" name="Picture 1"/>
+            <wp:cNvGraphicFramePr>
+              <a:graphicFrameLocks xmlns:a="http://schemas.openxmlformats.org/drawingml/2006/main" noChangeAspect="1"/>
+            </wp:cNvGraphicFramePr>
+            <a:graphic xmlns:a="http://schemas.openxmlformats.org/drawingml/2006/main">
+              <a:graphicData uri="http://schemas.openxmlformats.org/drawingml/2006/picture">
+                <pic:pic xmlns:pic="http://schemas.openxmlformats.org/drawingml/2006/picture">
+                  <pic:nvPicPr>
+                    <pic:cNvPr id="920035930" name=""/>
+                    <pic:cNvPicPr/>
+                  </pic:nvPicPr>
+                  <pic:blipFill>
+                    <a:blip r:embed="rId8"/>
+                    <a:stretch>
+                      <a:fillRect/>
+                    </a:stretch>
+                  </pic:blipFill>
+                  <pic:spPr>
+                    <a:xfrm>
+                      <a:off x="0" y="0"/>
+                      <a:ext cx="5731510" cy="1106170"/>
+                    </a:xfrm>
+                    <a:prstGeom prst="rect">
+                      <a:avLst/>
+                    </a:prstGeom>
+                  </pic:spPr>
+                </pic:pic>
+              </a:graphicData>
+            </a:graphic>
+          </wp:inline>
+        </w:drawing>
+      </w:r>
+    </w:p>
+    <w:p>
+      <w:pPr>
+        <w:jc w:val="both"/>
+        <w:rPr>
+          <w:b/>
+          <w:bCs/>
+        </w:rPr>
+      </w:pPr>
+      <w:r>
+        <w:rPr>
+          <w:b/>
+          <w:bCs/>
+        </w:rPr>
+        <w:lastRenderedPageBreak/>
+        <w:drawing>
+          <wp:inline distT="0" distB="0" distL="0" distR="0" wp14:anchorId="004364F7" wp14:editId="1FA02D0A">
+            <wp:extent cx="5731510" cy="2689860"/>
+            <wp:effectExtent l="0" t="0" r="2540" b="0"/>
+            <wp:docPr id="367788938" name="Picture 1"/>
+            <wp:cNvGraphicFramePr>
+              <a:graphicFrameLocks xmlns:a="http://schemas.openxmlformats.org/drawingml/2006/main" noChangeAspect="1"/>
+            </wp:cNvGraphicFramePr>
+            <a:graphic xmlns:a="http://schemas.openxmlformats.org/drawingml/2006/main">
+              <a:graphicData uri="http://schemas.openxmlformats.org/drawingml/2006/picture">
+                <pic:pic xmlns:pic="http://schemas.openxmlformats.org/drawingml/2006/picture">
+                  <pic:nvPicPr>
+                    <pic:cNvPr id="367788938" name=""/>
+                    <pic:cNvPicPr/>
+                  </pic:nvPicPr>
+                  <pic:blipFill>
+                    <a:blip r:embed="rId9"/>
+                    <a:stretch>
+                      <a:fillRect/>
+                    </a:stretch>
+                  </pic:blipFill>
+                  <pic:spPr>
+                    <a:xfrm>
+                      <a:off x="0" y="0"/>
+                      <a:ext cx="5731510" cy="2689860"/>
+                    </a:xfrm>
+                    <a:prstGeom prst="rect">
+                      <a:avLst/>
+                    </a:prstGeom>
+                  </pic:spPr>
+                </pic:pic>
+              </a:graphicData>
+            </a:graphic>
+          </wp:inline>
+        </w:drawing>
+      </w:r>
+    </w:p>
+    <w:p>
+      <w:pPr>
+        <w:jc w:val="both"/>
+        <w:rPr>
+          <w:b/>
+          <w:bCs/>
+        </w:rPr>
+      </w:pPr>
+      <w:r>
+        <w:rPr>
+          <w:b/>
+          <w:bCs/>
+        </w:rPr>
+        <w:drawing>
+          <wp:inline distT="0" distB="0" distL="0" distR="0" wp14:anchorId="561C9197" wp14:editId="088AC2B5">
+            <wp:extent cx="5731510" cy="2766060"/>
+            <wp:effectExtent l="0" t="0" r="2540" b="0"/>
+            <wp:docPr id="1921259896" name="Picture 1"/>
+            <wp:cNvGraphicFramePr>
+              <a:graphicFrameLocks xmlns:a="http://schemas.openxmlformats.org/drawingml/2006/main" noChangeAspect="1"/>
+            </wp:cNvGraphicFramePr>
+            <a:graphic xmlns:a="http://schemas.openxmlformats.org/drawingml/2006/main">
+              <a:graphicData uri="http://schemas.openxmlformats.org/drawingml/2006/picture">
+                <pic:pic xmlns:pic="http://schemas.openxmlformats.org/drawingml/2006/picture">
+                  <pic:nvPicPr>
+                    <pic:cNvPr id="1921259896" name=""/>
+                    <pic:cNvPicPr/>
+                  </pic:nvPicPr>
+                  <pic:blipFill>
+                    <a:blip r:embed="rId10"/>
+                    <a:stretch>
+                      <a:fillRect/>
+                    </a:stretch>
+                  </pic:blipFill>
+                  <pic:spPr>
+                    <a:xfrm>
+                      <a:off x="0" y="0"/>
+                      <a:ext cx="5731510" cy="2766060"/>
+                    </a:xfrm>
+                    <a:prstGeom prst="rect">
+                      <a:avLst/>
+                    </a:prstGeom>
+                  </pic:spPr>
+                </pic:pic>
+              </a:graphicData>
+            </a:graphic>
+          </wp:inline>
+        </w:drawing>
+      </w:r>
+    </w:p>
+    <w:p>
+      <w:pPr>
+        <w:jc w:val="both"/>
+        <w:rPr>
+          <w:b/>
+          <w:bCs/>
+        </w:rPr>
+      </w:pPr>
+      <w:r>
+        <w:rPr>
+          <w:b/>
+          <w:bCs/>
+        </w:rPr>
+        <w:drawing>
+          <wp:inline distT="0" distB="0" distL="0" distR="0" wp14:anchorId="3D697C95" wp14:editId="5ABB23EE">
+            <wp:extent cx="5731510" cy="2827020"/>
+            <wp:effectExtent l="0" t="0" r="2540" b="0"/>
+            <wp:docPr id="553674295" name="Picture 1"/>
+            <wp:cNvGraphicFramePr>
+              <a:graphicFrameLocks xmlns:a="http://schemas.openxmlformats.org/drawingml/2006/main" noChangeAspect="1"/>
+            </wp:cNvGraphicFramePr>
+            <a:graphic xmlns:a="http://schemas.openxmlformats.org/drawingml/2006/main">
+              <a:graphicData uri="http://schemas.openxmlformats.org/drawingml/2006/picture">
+                <pic:pic xmlns:pic="http://schemas.openxmlformats.org/drawingml/2006/picture">
+                  <pic:nvPicPr>
+                    <pic:cNvPr id="553674295" name=""/>
+                    <pic:cNvPicPr/>
+                  </pic:nvPicPr>
+                  <pic:blipFill>
+                    <a:blip r:embed="rId11"/>
+                    <a:stretch>
+                      <a:fillRect/>
+                    </a:stretch>
+                  </pic:blipFill>
+                  <pic:spPr>
+                    <a:xfrm>
+                      <a:off x="0" y="0"/>
+                      <a:ext cx="5731510" cy="2827020"/>
+                    </a:xfrm>
+                    <a:prstGeom prst="rect">
+                      <a:avLst/>
+                    </a:prstGeom>
+                  </pic:spPr>
+                </pic:pic>
+              </a:graphicData>
+            </a:graphic>
+          </wp:inline>
+        </w:drawing>
+      </w:r>
+    </w:p>
+    <w:p>
+      <w:pPr>
+        <w:jc w:val="both"/>
+        <w:rPr>
+          <w:b/>
+          <w:bCs/>
+        </w:rPr>
+      </w:pPr>
+      <w:r>
+        <w:rPr>
+          <w:b/>
+          <w:bCs/>
+        </w:rPr>
+        <w:lastRenderedPageBreak/>
+        <w:drawing>
+          <wp:inline distT="0" distB="0" distL="0" distR="0" wp14:anchorId="162CB762" wp14:editId="7C24BBD5">
+            <wp:extent cx="5731510" cy="1534160"/>
+            <wp:effectExtent l="0" t="0" r="2540" b="8890"/>
+            <wp:docPr id="259779882" name="Picture 1"/>
+            <wp:cNvGraphicFramePr>
+              <a:graphicFrameLocks xmlns:a="http://schemas.openxmlformats.org/drawingml/2006/main" noChangeAspect="1"/>
+            </wp:cNvGraphicFramePr>
+            <a:graphic xmlns:a="http://schemas.openxmlformats.org/drawingml/2006/main">
+              <a:graphicData uri="http://schemas.openxmlformats.org/drawingml/2006/picture">
+                <pic:pic xmlns:pic="http://schemas.openxmlformats.org/drawingml/2006/picture">
+                  <pic:nvPicPr>
+                    <pic:cNvPr id="259779882" name=""/>
+                    <pic:cNvPicPr/>
+                  </pic:nvPicPr>
+                  <pic:blipFill>
+                    <a:blip r:embed="rId12"/>
+                    <a:stretch>
+                      <a:fillRect/>
+                    </a:stretch>
+                  </pic:blipFill>
+                  <pic:spPr>
+                    <a:xfrm>
+                      <a:off x="0" y="0"/>
+                      <a:ext cx="5731510" cy="1534160"/>
+                    </a:xfrm>
+                    <a:prstGeom prst="rect">
+                      <a:avLst/>
+                    </a:prstGeom>
+                  </pic:spPr>
+                </pic:pic>
+              </a:graphicData>
+            </a:graphic>
+          </wp:inline>
+        </w:drawing>
+      </w:r>
+    </w:p>
+    <w:p>
+      <w:pPr>
+        <w:jc w:val="both"/>
+        <w:rPr>
+          <w:b/>
+          <w:bCs/>
+        </w:rPr>
+      </w:pPr>
+      <w:r>
+        <w:rPr>
+          <w:b/>
+          <w:bCs/>
+        </w:rPr>
+        <w:drawing>
+          <wp:inline distT="0" distB="0" distL="0" distR="0" wp14:anchorId="6D73616D" wp14:editId="1E18473D">
+            <wp:extent cx="5731510" cy="3537585"/>
+            <wp:effectExtent l="0" t="0" r="2540" b="5715"/>
+            <wp:docPr id="1123389722" name="Picture 1"/>
+            <wp:cNvGraphicFramePr>
+              <a:graphicFrameLocks xmlns:a="http://schemas.openxmlformats.org/drawingml/2006/main" noChangeAspect="1"/>
+            </wp:cNvGraphicFramePr>
+            <a:graphic xmlns:a="http://schemas.openxmlformats.org/drawingml/2006/main">
+              <a:graphicData uri="http://schemas.openxmlformats.org/drawingml/2006/picture">
+                <pic:pic xmlns:pic="http://schemas.openxmlformats.org/drawingml/2006/picture">
+                  <pic:nvPicPr>
+                    <pic:cNvPr id="1123389722" name=""/>
+                    <pic:cNvPicPr/>
+                  </pic:nvPicPr>
+                  <pic:blipFill>
+                    <a:blip r:embed="rId13"/>
+                    <a:stretch>
+                      <a:fillRect/>
+                    </a:stretch>
+                  </pic:blipFill>
+                  <pic:spPr>
+                    <a:xfrm>
+                      <a:off x="0" y="0"/>
+                      <a:ext cx="5731510" cy="3537585"/>
+                    </a:xfrm>
+                    <a:prstGeom prst="rect">
+                      <a:avLst/>
+                    </a:prstGeom>
+                  </pic:spPr>
+                </pic:pic>
+              </a:graphicData>
+            </a:graphic>
+          </wp:inline>
+        </w:drawing>
+      </w:r>
+    </w:p>
+    <w:p>
+      <w:pPr>
+        <w:jc w:val="both"/>
+        <w:rPr>
+          <w:b/>
+          <w:bCs/>
+        </w:rPr>
+      </w:pPr>
+      <w:r>
+        <w:rPr>
+          <w:noProof/>
+        </w:rPr>
+        <w:drawing>
+          <wp:inline distT="0" distB="0" distL="0" distR="0" wp14:anchorId="0B2C69F2" wp14:editId="150ABDCC">
+            <wp:extent cx="5731510" cy="3223895"/>
+            <wp:effectExtent l="0" t="0" r="2540" b="0"/>
+            <wp:docPr id="916137729" name="Picture 1"/>
+            <wp:cNvGraphicFramePr>
+              <a:graphicFrameLocks xmlns:a="http://schemas.openxmlformats.org/drawingml/2006/main" noChangeAspect="1"/>
+            </wp:cNvGraphicFramePr>
+            <a:graphic xmlns:a="http://schemas.openxmlformats.org/drawingml/2006/main">
+              <a:graphicData uri="http://schemas.openxmlformats.org/drawingml/2006/picture">
+                <pic:pic xmlns:pic="http://schemas.openxmlformats.org/drawingml/2006/picture">
+                  <pic:nvPicPr>
+                    <pic:cNvPr id="916137729" name=""/>
+                    <pic:cNvPicPr/>
+                  </pic:nvPicPr>
+                  <pic:blipFill>
+                    <a:blip r:embed="rId14"/>
+                    <a:stretch>
+                      <a:fillRect/>
+                    </a:stretch>
+                  </pic:blipFill>
+                  <pic:spPr>
+                    <a:xfrm>
+                      <a:off x="0" y="0"/>
+                      <a:ext cx="5731510" cy="3223895"/>
+                    </a:xfrm>
+                    <a:prstGeom prst="rect">
+                      <a:avLst/>
+                    </a:prstGeom>
+                  </pic:spPr>
+                </pic:pic>
+              </a:graphicData>
+            </a:graphic>
+          </wp:inline>
+        </w:drawing>
+      </w:r>
+    </w:p>
+    <w:p>
+      <w:pPr>
+        <w:jc w:val="both"/>
+        <w:rPr>
+          <w:b/>
+          <w:bCs/>
+        </w:rPr>
+      </w:pPr>
+      <w:r>
+        <w:rPr>
+          <w:noProof/>
+        </w:rPr>
+        <w:lastRenderedPageBreak/>
+        <w:drawing>
+          <wp:inline distT="0" distB="0" distL="0" distR="0" wp14:anchorId="4FC66B6B" wp14:editId="2C094BB2">
+            <wp:extent cx="5731510" cy="3223895"/>
+            <wp:effectExtent l="0" t="0" r="2540" b="0"/>
+            <wp:docPr id="1136232519" name="Picture 1"/>
+            <wp:cNvGraphicFramePr>
+              <a:graphicFrameLocks xmlns:a="http://schemas.openxmlformats.org/drawingml/2006/main" noChangeAspect="1"/>
+            </wp:cNvGraphicFramePr>
+            <a:graphic xmlns:a="http://schemas.openxmlformats.org/drawingml/2006/main">
+              <a:graphicData uri="http://schemas.openxmlformats.org/drawingml/2006/picture">
+                <pic:pic xmlns:pic="http://schemas.openxmlformats.org/drawingml/2006/picture">
+                  <pic:nvPicPr>
+                    <pic:cNvPr id="1136232519" name=""/>
+                    <pic:cNvPicPr/>
+                  </pic:nvPicPr>
+                  <pic:blipFill>
+                    <a:blip r:embed="rId15"/>
+                    <a:stretch>
+                      <a:fillRect/>
+                    </a:stretch>
+                  </pic:blipFill>
+                  <pic:spPr>
+                    <a:xfrm>
+                      <a:off x="0" y="0"/>
+                      <a:ext cx="5731510" cy="3223895"/>
+                    </a:xfrm>
+                    <a:prstGeom prst="rect">
+                      <a:avLst/>
+                    </a:prstGeom>
+                  </pic:spPr>
+                </pic:pic>
+              </a:graphicData>
+            </a:graphic>
+          </wp:inline>
+        </w:drawing>
+      </w:r>
+    </w:p>
+    <w:p>
+      <w:pPr>
+        <w:jc w:val="both"/>
+        <w:rPr>
+          <w:b/>
+          <w:bCs/>
+        </w:rPr>
+      </w:pPr>
+      <w:r>
+        <w:rPr>
+          <w:b/>
+          <w:bCs/>
+        </w:rPr>
+        <w:drawing>
+          <wp:inline distT="0" distB="0" distL="0" distR="0" wp14:anchorId="0264AA2A" wp14:editId="43739110">
+            <wp:extent cx="5731510" cy="3223895"/>
+            <wp:effectExtent l="0" t="0" r="2540" b="0"/>
+            <wp:docPr id="1457366460" name="Picture 1"/>
+            <wp:cNvGraphicFramePr>
+              <a:graphicFrameLocks xmlns:a="http://schemas.openxmlformats.org/drawingml/2006/main" noChangeAspect="1"/>
+            </wp:cNvGraphicFramePr>
+            <a:graphic xmlns:a="http://schemas.openxmlformats.org/drawingml/2006/main">
+              <a:graphicData uri="http://schemas.openxmlformats.org/drawingml/2006/picture">
+                <pic:pic xmlns:pic="http://schemas.openxmlformats.org/drawingml/2006/picture">
+                  <pic:nvPicPr>
+                    <pic:cNvPr id="1457366460" name=""/>
+                    <pic:cNvPicPr/>
+                  </pic:nvPicPr>
+                  <pic:blipFill>
+                    <a:blip r:embed="rId16"/>
+                    <a:stretch>
+                      <a:fillRect/>
+                    </a:stretch>
+                  </pic:blipFill>
+                  <pic:spPr>
+                    <a:xfrm>
+                      <a:off x="0" y="0"/>
+                      <a:ext cx="5731510" cy="3223895"/>
+                    </a:xfrm>
+                    <a:prstGeom prst="rect">
+                      <a:avLst/>
+                    </a:prstGeom>
+                  </pic:spPr>
+                </pic:pic>
+              </a:graphicData>
+            </a:graphic>
+          </wp:inline>
+        </w:drawing>
       </w:r>
     </w:p>
     <w:sectPr>

</xml_diff>